<commit_message>
Update First Day Python Challenges.docx
</commit_message>
<xml_diff>
--- a/First Day Python Challenges.docx
+++ b/First Day Python Challenges.docx
@@ -20,6 +20,13 @@
         <w:t xml:space="preserve"> </w:t>
       </w:r>
       <w:r>
+        <w:rPr>
+          <w:sz w:val="40"/>
+          <w:szCs w:val="40"/>
+        </w:rPr>
+        <w:t>.</w:t>
+      </w:r>
+      <w:r>
         <w:br/>
         <w:t>First Day Class Entry Activity</w:t>
       </w:r>
@@ -51,23 +58,7 @@
           <w:i/>
           <w:iCs/>
         </w:rPr>
-        <w:t xml:space="preserve">Note: This entry activity will not count towards your </w:t>
-      </w:r>
-      <w:proofErr w:type="gramStart"/>
-      <w:r>
-        <w:rPr>
-          <w:i/>
-          <w:iCs/>
-        </w:rPr>
-        <w:t>grade, but</w:t>
-      </w:r>
-      <w:proofErr w:type="gramEnd"/>
-      <w:r>
-        <w:rPr>
-          <w:i/>
-          <w:iCs/>
-        </w:rPr>
-        <w:t xml:space="preserve"> will instead give me an idea of each student’s starting ability. Challenge yourself to solve as many of the problems you can in the time allotted.</w:t>
+        <w:t>Note: This entry activity will not count towards your grade, but will instead give me an idea of each student’s starting ability. Challenge yourself to solve as many of the problems you can in the time allotted.</w:t>
       </w:r>
     </w:p>
     <w:p/>
@@ -163,15 +154,7 @@
                 <w:sz w:val="28"/>
                 <w:szCs w:val="28"/>
               </w:rPr>
-              <w:t xml:space="preserve">  </w:t>
-            </w:r>
-            <w:proofErr w:type="gramStart"/>
-            <w:r>
-              <w:rPr>
-                <w:sz w:val="28"/>
-                <w:szCs w:val="28"/>
-              </w:rPr>
-              <w:t xml:space="preserve">   </w:t>
+              <w:t xml:space="preserve">     </w:t>
             </w:r>
             <w:r>
               <w:rPr>
@@ -180,8 +163,6 @@
               </w:rPr>
               <w:t>[</w:t>
             </w:r>
-            <w:proofErr w:type="spellStart"/>
-            <w:proofErr w:type="gramEnd"/>
             <w:r>
               <w:rPr>
                 <w:rFonts w:ascii="Courier New" w:hAnsi="Courier New" w:cs="Courier New"/>
@@ -190,7 +171,6 @@
               </w:rPr>
               <w:t>sum_double</w:t>
             </w:r>
-            <w:proofErr w:type="spellEnd"/>
             <w:r>
               <w:rPr>
                 <w:sz w:val="28"/>
@@ -218,103 +198,37 @@
                 <w:rFonts w:ascii="Courier New" w:hAnsi="Courier New" w:cs="Courier New"/>
               </w:rPr>
             </w:pPr>
-            <w:proofErr w:type="spellStart"/>
-            <w:r>
-              <w:rPr>
-                <w:rFonts w:ascii="Courier New" w:hAnsi="Courier New" w:cs="Courier New"/>
-              </w:rPr>
-              <w:t>sum_</w:t>
-            </w:r>
-            <w:proofErr w:type="gramStart"/>
-            <w:r>
-              <w:rPr>
-                <w:rFonts w:ascii="Courier New" w:hAnsi="Courier New" w:cs="Courier New"/>
-              </w:rPr>
-              <w:t>double</w:t>
-            </w:r>
-            <w:proofErr w:type="spellEnd"/>
-            <w:r>
-              <w:rPr>
-                <w:rFonts w:ascii="Courier New" w:hAnsi="Courier New" w:cs="Courier New"/>
-              </w:rPr>
-              <w:t>(</w:t>
-            </w:r>
-            <w:proofErr w:type="gramEnd"/>
-            <w:r>
-              <w:rPr>
-                <w:rFonts w:ascii="Courier New" w:hAnsi="Courier New" w:cs="Courier New"/>
-              </w:rPr>
-              <w:t xml:space="preserve">1, 2) → 3 </w:t>
-            </w:r>
-          </w:p>
-          <w:p>
-            <w:pPr>
-              <w:rPr>
-                <w:rFonts w:ascii="Courier New" w:hAnsi="Courier New" w:cs="Courier New"/>
-              </w:rPr>
-            </w:pPr>
-            <w:proofErr w:type="spellStart"/>
-            <w:r>
-              <w:rPr>
-                <w:rFonts w:ascii="Courier New" w:hAnsi="Courier New" w:cs="Courier New"/>
-              </w:rPr>
-              <w:t>sum_</w:t>
-            </w:r>
-            <w:proofErr w:type="gramStart"/>
-            <w:r>
-              <w:rPr>
-                <w:rFonts w:ascii="Courier New" w:hAnsi="Courier New" w:cs="Courier New"/>
-              </w:rPr>
-              <w:t>double</w:t>
-            </w:r>
-            <w:proofErr w:type="spellEnd"/>
-            <w:r>
-              <w:rPr>
-                <w:rFonts w:ascii="Courier New" w:hAnsi="Courier New" w:cs="Courier New"/>
-              </w:rPr>
-              <w:t>(</w:t>
-            </w:r>
-            <w:proofErr w:type="gramEnd"/>
-            <w:r>
-              <w:rPr>
-                <w:rFonts w:ascii="Courier New" w:hAnsi="Courier New" w:cs="Courier New"/>
-              </w:rPr>
-              <w:t xml:space="preserve">3, 2) → 5 </w:t>
-            </w:r>
-          </w:p>
-          <w:p>
-            <w:pPr>
-              <w:rPr>
-                <w:rFonts w:ascii="Courier New" w:hAnsi="Courier New" w:cs="Courier New"/>
-              </w:rPr>
-            </w:pPr>
-            <w:proofErr w:type="spellStart"/>
-            <w:r>
-              <w:rPr>
-                <w:rFonts w:ascii="Courier New" w:hAnsi="Courier New" w:cs="Courier New"/>
-              </w:rPr>
-              <w:t>sum_</w:t>
-            </w:r>
-            <w:proofErr w:type="gramStart"/>
-            <w:r>
-              <w:rPr>
-                <w:rFonts w:ascii="Courier New" w:hAnsi="Courier New" w:cs="Courier New"/>
-              </w:rPr>
-              <w:t>double</w:t>
-            </w:r>
-            <w:proofErr w:type="spellEnd"/>
-            <w:r>
-              <w:rPr>
-                <w:rFonts w:ascii="Courier New" w:hAnsi="Courier New" w:cs="Courier New"/>
-              </w:rPr>
-              <w:t>(</w:t>
-            </w:r>
-            <w:proofErr w:type="gramEnd"/>
-            <w:r>
-              <w:rPr>
-                <w:rFonts w:ascii="Courier New" w:hAnsi="Courier New" w:cs="Courier New"/>
-              </w:rPr>
-              <w:t xml:space="preserve">2, 2) → 8 </w:t>
+            <w:r>
+              <w:rPr>
+                <w:rFonts w:ascii="Courier New" w:hAnsi="Courier New" w:cs="Courier New"/>
+              </w:rPr>
+              <w:t xml:space="preserve">sum_double(1, 2) → 3 </w:t>
+            </w:r>
+          </w:p>
+          <w:p>
+            <w:pPr>
+              <w:rPr>
+                <w:rFonts w:ascii="Courier New" w:hAnsi="Courier New" w:cs="Courier New"/>
+              </w:rPr>
+            </w:pPr>
+            <w:r>
+              <w:rPr>
+                <w:rFonts w:ascii="Courier New" w:hAnsi="Courier New" w:cs="Courier New"/>
+              </w:rPr>
+              <w:t xml:space="preserve">sum_double(3, 2) → 5 </w:t>
+            </w:r>
+          </w:p>
+          <w:p>
+            <w:pPr>
+              <w:rPr>
+                <w:rFonts w:ascii="Courier New" w:hAnsi="Courier New" w:cs="Courier New"/>
+              </w:rPr>
+            </w:pPr>
+            <w:r>
+              <w:rPr>
+                <w:rFonts w:ascii="Courier New" w:hAnsi="Courier New" w:cs="Courier New"/>
+              </w:rPr>
+              <w:t xml:space="preserve">sum_double(2, 2) → 8 </w:t>
             </w:r>
           </w:p>
           <w:p/>
@@ -344,57 +258,21 @@
               <w:rPr>
                 <w:rFonts w:ascii="Courier New" w:hAnsi="Courier New" w:cs="Courier New"/>
               </w:rPr>
-              <w:t xml:space="preserve">def </w:t>
-            </w:r>
-            <w:proofErr w:type="spellStart"/>
-            <w:r>
-              <w:rPr>
-                <w:rFonts w:ascii="Courier New" w:hAnsi="Courier New" w:cs="Courier New"/>
-              </w:rPr>
-              <w:t>sum_</w:t>
-            </w:r>
-            <w:proofErr w:type="gramStart"/>
-            <w:r>
-              <w:rPr>
-                <w:rFonts w:ascii="Courier New" w:hAnsi="Courier New" w:cs="Courier New"/>
-              </w:rPr>
-              <w:t>double</w:t>
-            </w:r>
-            <w:proofErr w:type="spellEnd"/>
-            <w:r>
-              <w:rPr>
-                <w:rFonts w:ascii="Courier New" w:hAnsi="Courier New" w:cs="Courier New"/>
-              </w:rPr>
-              <w:t>(</w:t>
-            </w:r>
-            <w:proofErr w:type="gramEnd"/>
-            <w:r>
-              <w:rPr>
-                <w:rFonts w:ascii="Courier New" w:hAnsi="Courier New" w:cs="Courier New"/>
-              </w:rPr>
-              <w:t>a , b):</w:t>
-            </w:r>
-          </w:p>
-          <w:p>
-            <w:pPr>
-              <w:rPr>
-                <w:rFonts w:ascii="Courier New" w:hAnsi="Courier New" w:cs="Courier New"/>
-              </w:rPr>
-            </w:pPr>
-            <w:r>
-              <w:rPr>
-                <w:rFonts w:ascii="Courier New" w:hAnsi="Courier New" w:cs="Courier New"/>
-              </w:rPr>
-              <w:t xml:space="preserve">  sum = </w:t>
-            </w:r>
-            <w:proofErr w:type="spellStart"/>
-            <w:r>
-              <w:rPr>
-                <w:rFonts w:ascii="Courier New" w:hAnsi="Courier New" w:cs="Courier New"/>
-              </w:rPr>
-              <w:t>a+b</w:t>
-            </w:r>
-            <w:proofErr w:type="spellEnd"/>
+              <w:t>def sum_double(a , b):</w:t>
+            </w:r>
+          </w:p>
+          <w:p>
+            <w:pPr>
+              <w:rPr>
+                <w:rFonts w:ascii="Courier New" w:hAnsi="Courier New" w:cs="Courier New"/>
+              </w:rPr>
+            </w:pPr>
+            <w:r>
+              <w:rPr>
+                <w:rFonts w:ascii="Courier New" w:hAnsi="Courier New" w:cs="Courier New"/>
+              </w:rPr>
+              <w:t xml:space="preserve">  sum = a+b</w:t>
+            </w:r>
           </w:p>
           <w:p>
             <w:pPr>
@@ -470,25 +348,7 @@
                 <w:sz w:val="28"/>
                 <w:szCs w:val="28"/>
               </w:rPr>
-              <w:t>[</w:t>
-            </w:r>
-            <w:proofErr w:type="spellStart"/>
-            <w:r>
-              <w:rPr>
-                <w:rFonts w:ascii="Courier New" w:hAnsi="Courier New" w:cs="Courier New"/>
-                <w:sz w:val="28"/>
-                <w:szCs w:val="28"/>
-              </w:rPr>
-              <w:t>sleep_in</w:t>
-            </w:r>
-            <w:proofErr w:type="spellEnd"/>
-            <w:r>
-              <w:rPr>
-                <w:rFonts w:ascii="Courier New" w:hAnsi="Courier New" w:cs="Courier New"/>
-                <w:sz w:val="28"/>
-                <w:szCs w:val="28"/>
-              </w:rPr>
-              <w:t>]</w:t>
+              <w:t>[sleep_in]</w:t>
             </w:r>
             <w:r>
               <w:t xml:space="preserve"> </w:t>
@@ -509,73 +369,25 @@
                 <w:rFonts w:ascii="Courier New" w:hAnsi="Courier New" w:cs="Courier New"/>
               </w:rPr>
             </w:pPr>
-            <w:proofErr w:type="spellStart"/>
-            <w:r>
-              <w:rPr>
-                <w:rFonts w:ascii="Courier New" w:hAnsi="Courier New" w:cs="Courier New"/>
-              </w:rPr>
-              <w:t>sleep_</w:t>
-            </w:r>
-            <w:proofErr w:type="gramStart"/>
-            <w:r>
-              <w:rPr>
-                <w:rFonts w:ascii="Courier New" w:hAnsi="Courier New" w:cs="Courier New"/>
-              </w:rPr>
-              <w:t>in</w:t>
-            </w:r>
-            <w:proofErr w:type="spellEnd"/>
-            <w:r>
-              <w:rPr>
-                <w:rFonts w:ascii="Courier New" w:hAnsi="Courier New" w:cs="Courier New"/>
-              </w:rPr>
-              <w:t>(</w:t>
-            </w:r>
-            <w:proofErr w:type="gramEnd"/>
-            <w:r>
-              <w:rPr>
-                <w:rFonts w:ascii="Courier New" w:hAnsi="Courier New" w:cs="Courier New"/>
-              </w:rPr>
-              <w:t xml:space="preserve">False, False) → True </w:t>
+            <w:r>
+              <w:rPr>
+                <w:rFonts w:ascii="Courier New" w:hAnsi="Courier New" w:cs="Courier New"/>
+              </w:rPr>
+              <w:t xml:space="preserve">sleep_in(False, False) → True </w:t>
             </w:r>
             <w:r>
               <w:rPr>
                 <w:rFonts w:ascii="Courier New" w:hAnsi="Courier New" w:cs="Courier New"/>
               </w:rPr>
               <w:br/>
-            </w:r>
-            <w:proofErr w:type="spellStart"/>
-            <w:r>
-              <w:rPr>
-                <w:rFonts w:ascii="Courier New" w:hAnsi="Courier New" w:cs="Courier New"/>
-              </w:rPr>
-              <w:t>sleep_in</w:t>
-            </w:r>
-            <w:proofErr w:type="spellEnd"/>
-            <w:r>
-              <w:rPr>
-                <w:rFonts w:ascii="Courier New" w:hAnsi="Courier New" w:cs="Courier New"/>
-              </w:rPr>
-              <w:t xml:space="preserve">(True, False) → False </w:t>
+              <w:t xml:space="preserve">sleep_in(True, False) → False </w:t>
             </w:r>
             <w:r>
               <w:rPr>
                 <w:rFonts w:ascii="Courier New" w:hAnsi="Courier New" w:cs="Courier New"/>
               </w:rPr>
               <w:br/>
-            </w:r>
-            <w:proofErr w:type="spellStart"/>
-            <w:r>
-              <w:rPr>
-                <w:rFonts w:ascii="Courier New" w:hAnsi="Courier New" w:cs="Courier New"/>
-              </w:rPr>
-              <w:t>sleep_in</w:t>
-            </w:r>
-            <w:proofErr w:type="spellEnd"/>
-            <w:r>
-              <w:rPr>
-                <w:rFonts w:ascii="Courier New" w:hAnsi="Courier New" w:cs="Courier New"/>
-              </w:rPr>
-              <w:t xml:space="preserve">(False, True) → True </w:t>
+              <w:t xml:space="preserve">sleep_in(False, True) → True </w:t>
             </w:r>
           </w:p>
           <w:p>
@@ -604,35 +416,7 @@
               <w:rPr>
                 <w:rFonts w:ascii="Courier New" w:hAnsi="Courier New" w:cs="Courier New"/>
               </w:rPr>
-              <w:t xml:space="preserve">def </w:t>
-            </w:r>
-            <w:proofErr w:type="spellStart"/>
-            <w:r>
-              <w:rPr>
-                <w:rFonts w:ascii="Courier New" w:hAnsi="Courier New" w:cs="Courier New"/>
-              </w:rPr>
-              <w:t>sleep_</w:t>
-            </w:r>
-            <w:proofErr w:type="gramStart"/>
-            <w:r>
-              <w:rPr>
-                <w:rFonts w:ascii="Courier New" w:hAnsi="Courier New" w:cs="Courier New"/>
-              </w:rPr>
-              <w:t>in</w:t>
-            </w:r>
-            <w:proofErr w:type="spellEnd"/>
-            <w:r>
-              <w:rPr>
-                <w:rFonts w:ascii="Courier New" w:hAnsi="Courier New" w:cs="Courier New"/>
-              </w:rPr>
-              <w:t>(</w:t>
-            </w:r>
-            <w:proofErr w:type="gramEnd"/>
-            <w:r>
-              <w:rPr>
-                <w:rFonts w:ascii="Courier New" w:hAnsi="Courier New" w:cs="Courier New"/>
-              </w:rPr>
-              <w:t>weekday, vacation):</w:t>
+              <w:t>def sleep_in(weekday, vacation):</w:t>
             </w:r>
           </w:p>
           <w:p>
@@ -765,15 +549,7 @@
                 <w:sz w:val="28"/>
                 <w:szCs w:val="28"/>
               </w:rPr>
-              <w:t xml:space="preserve">3  </w:t>
-            </w:r>
-            <w:proofErr w:type="gramStart"/>
-            <w:r>
-              <w:rPr>
-                <w:sz w:val="28"/>
-                <w:szCs w:val="28"/>
-              </w:rPr>
-              <w:t xml:space="preserve">   </w:t>
+              <w:t xml:space="preserve">3     </w:t>
             </w:r>
             <w:r>
               <w:rPr>
@@ -783,8 +559,6 @@
               </w:rPr>
               <w:t>[</w:t>
             </w:r>
-            <w:proofErr w:type="spellStart"/>
-            <w:proofErr w:type="gramEnd"/>
             <w:r>
               <w:rPr>
                 <w:rFonts w:ascii="Courier New" w:hAnsi="Courier New" w:cs="Courier New"/>
@@ -793,7 +567,6 @@
               </w:rPr>
               <w:t>repeat_front</w:t>
             </w:r>
-            <w:proofErr w:type="spellEnd"/>
             <w:r>
               <w:rPr>
                 <w:rFonts w:ascii="Courier New" w:hAnsi="Courier New" w:cs="Courier New"/>
@@ -822,68 +595,54 @@
                 <w:rFonts w:cstheme="minorHAnsi"/>
                 <w:color w:val="000000"/>
               </w:rPr>
-              <w:t xml:space="preserve">iven a string and a non-negative int n, we'll say that the front of the string is the first 3 chars, or whatever is there if the string is less than length 3. Return </w:t>
-            </w:r>
-            <w:proofErr w:type="spellStart"/>
+              <w:t>iven a string and a non-negative int n, we'll say that the front of the string is the first 3 chars, or whatever is there if the string is less than length 3. Return n copies of the front;</w:t>
+            </w:r>
             <w:r>
               <w:rPr>
                 <w:rFonts w:cstheme="minorHAnsi"/>
                 <w:color w:val="000000"/>
               </w:rPr>
-              <w:t>n</w:t>
-            </w:r>
-            <w:proofErr w:type="spellEnd"/>
+              <w:br/>
+            </w:r>
             <w:r>
               <w:rPr>
                 <w:rFonts w:cstheme="minorHAnsi"/>
                 <w:color w:val="000000"/>
               </w:rPr>
-              <w:t xml:space="preserve"> copies of the front;</w:t>
-            </w:r>
-            <w:r>
-              <w:rPr>
-                <w:rFonts w:cstheme="minorHAnsi"/>
-                <w:color w:val="000000"/>
-              </w:rPr>
               <w:br/>
             </w:r>
             <w:r>
               <w:rPr>
-                <w:rFonts w:cstheme="minorHAnsi"/>
+                <w:rFonts w:ascii="Courier New" w:hAnsi="Courier New" w:cs="Courier New"/>
+              </w:rPr>
+              <w:t>repeat_front</w:t>
+            </w:r>
+            <w:r>
+              <w:rPr>
+                <w:rFonts w:ascii="Courier New" w:hAnsi="Courier New" w:cs="Courier New"/>
+                <w:color w:val="000000"/>
+              </w:rPr>
+              <w:t xml:space="preserve"> ('Chocolate', 2) → 'ChoCho'</w:t>
+            </w:r>
+            <w:r>
+              <w:rPr>
+                <w:rFonts w:ascii="Courier New" w:hAnsi="Courier New" w:cs="Courier New"/>
                 <w:color w:val="000000"/>
               </w:rPr>
               <w:br/>
             </w:r>
-            <w:proofErr w:type="spellStart"/>
             <w:r>
               <w:rPr>
                 <w:rFonts w:ascii="Courier New" w:hAnsi="Courier New" w:cs="Courier New"/>
               </w:rPr>
               <w:t>repeat_front</w:t>
             </w:r>
-            <w:proofErr w:type="spellEnd"/>
-            <w:r>
-              <w:rPr>
-                <w:rFonts w:ascii="Courier New" w:hAnsi="Courier New" w:cs="Courier New"/>
-                <w:color w:val="000000"/>
-              </w:rPr>
-              <w:t xml:space="preserve"> ('Chocolate', 2) → '</w:t>
-            </w:r>
-            <w:proofErr w:type="spellStart"/>
-            <w:r>
-              <w:rPr>
-                <w:rFonts w:ascii="Courier New" w:hAnsi="Courier New" w:cs="Courier New"/>
-                <w:color w:val="000000"/>
-              </w:rPr>
-              <w:t>ChoCho</w:t>
-            </w:r>
-            <w:proofErr w:type="spellEnd"/>
-            <w:r>
-              <w:rPr>
-                <w:rFonts w:ascii="Courier New" w:hAnsi="Courier New" w:cs="Courier New"/>
-                <w:color w:val="000000"/>
-              </w:rPr>
-              <w:t>'</w:t>
+            <w:r>
+              <w:rPr>
+                <w:rFonts w:ascii="Courier New" w:hAnsi="Courier New" w:cs="Courier New"/>
+                <w:color w:val="000000"/>
+              </w:rPr>
+              <w:t xml:space="preserve"> ('Chocolate', 3) → 'ChoChoCho'</w:t>
             </w:r>
             <w:r>
               <w:rPr>
@@ -892,90 +651,18 @@
               </w:rPr>
               <w:br/>
             </w:r>
-            <w:proofErr w:type="spellStart"/>
             <w:r>
               <w:rPr>
                 <w:rFonts w:ascii="Courier New" w:hAnsi="Courier New" w:cs="Courier New"/>
               </w:rPr>
               <w:t>repeat_front</w:t>
             </w:r>
-            <w:proofErr w:type="spellEnd"/>
-            <w:r>
-              <w:rPr>
-                <w:rFonts w:ascii="Courier New" w:hAnsi="Courier New" w:cs="Courier New"/>
-                <w:color w:val="000000"/>
-              </w:rPr>
-              <w:t xml:space="preserve"> ('Chocolate', 3) → '</w:t>
-            </w:r>
-            <w:proofErr w:type="spellStart"/>
-            <w:r>
-              <w:rPr>
-                <w:rFonts w:ascii="Courier New" w:hAnsi="Courier New" w:cs="Courier New"/>
-                <w:color w:val="000000"/>
-              </w:rPr>
-              <w:t>ChoChoCho</w:t>
-            </w:r>
-            <w:proofErr w:type="spellEnd"/>
-            <w:r>
-              <w:rPr>
-                <w:rFonts w:ascii="Courier New" w:hAnsi="Courier New" w:cs="Courier New"/>
-                <w:color w:val="000000"/>
-              </w:rPr>
-              <w:t>'</w:t>
-            </w:r>
-            <w:r>
-              <w:rPr>
-                <w:rFonts w:ascii="Courier New" w:hAnsi="Courier New" w:cs="Courier New"/>
-                <w:color w:val="000000"/>
-              </w:rPr>
-              <w:br/>
-            </w:r>
-            <w:proofErr w:type="spellStart"/>
-            <w:r>
-              <w:rPr>
-                <w:rFonts w:ascii="Courier New" w:hAnsi="Courier New" w:cs="Courier New"/>
-              </w:rPr>
-              <w:t>repeat_front</w:t>
-            </w:r>
-            <w:proofErr w:type="spellEnd"/>
-            <w:r>
-              <w:rPr>
-                <w:rFonts w:ascii="Courier New" w:hAnsi="Courier New" w:cs="Courier New"/>
-                <w:color w:val="000000"/>
-              </w:rPr>
-              <w:t xml:space="preserve"> ('</w:t>
-            </w:r>
-            <w:proofErr w:type="spellStart"/>
-            <w:r>
-              <w:rPr>
-                <w:rFonts w:ascii="Courier New" w:hAnsi="Courier New" w:cs="Courier New"/>
-                <w:color w:val="000000"/>
-              </w:rPr>
-              <w:t>Abc</w:t>
-            </w:r>
-            <w:proofErr w:type="spellEnd"/>
-            <w:r>
-              <w:rPr>
-                <w:rFonts w:ascii="Courier New" w:hAnsi="Courier New" w:cs="Courier New"/>
-                <w:color w:val="000000"/>
-              </w:rPr>
-              <w:t>', 3) → '</w:t>
-            </w:r>
-            <w:proofErr w:type="spellStart"/>
-            <w:r>
-              <w:rPr>
-                <w:rFonts w:ascii="Courier New" w:hAnsi="Courier New" w:cs="Courier New"/>
-                <w:color w:val="000000"/>
-              </w:rPr>
-              <w:t>AbcAbcAbc</w:t>
-            </w:r>
-            <w:proofErr w:type="spellEnd"/>
-            <w:r>
-              <w:rPr>
-                <w:rFonts w:ascii="Courier New" w:hAnsi="Courier New" w:cs="Courier New"/>
-                <w:color w:val="000000"/>
-              </w:rPr>
-              <w:t>'</w:t>
+            <w:r>
+              <w:rPr>
+                <w:rFonts w:ascii="Courier New" w:hAnsi="Courier New" w:cs="Courier New"/>
+                <w:color w:val="000000"/>
+              </w:rPr>
+              <w:t xml:space="preserve"> ('Abc', 3) → 'AbcAbcAbc'</w:t>
             </w:r>
           </w:p>
           <w:p>
@@ -1011,43 +698,15 @@
               <w:rPr>
                 <w:rFonts w:ascii="Courier New" w:hAnsi="Courier New" w:cs="Courier New"/>
               </w:rPr>
-              <w:t xml:space="preserve">def </w:t>
-            </w:r>
-            <w:proofErr w:type="spellStart"/>
-            <w:r>
-              <w:rPr>
-                <w:rFonts w:ascii="Courier New" w:hAnsi="Courier New" w:cs="Courier New"/>
-              </w:rPr>
-              <w:t>repeat_front</w:t>
-            </w:r>
-            <w:proofErr w:type="spellEnd"/>
-            <w:r>
-              <w:rPr>
-                <w:rFonts w:ascii="Courier New" w:hAnsi="Courier New" w:cs="Courier New"/>
-              </w:rPr>
-              <w:t xml:space="preserve"> (str, n):</w:t>
-            </w:r>
-          </w:p>
-          <w:p>
-            <w:r>
-              <w:rPr>
-                <w:rFonts w:ascii="Courier New" w:hAnsi="Courier New" w:cs="Courier New"/>
-              </w:rPr>
-              <w:t xml:space="preserve">  return </w:t>
-            </w:r>
-            <w:proofErr w:type="gramStart"/>
-            <w:r>
-              <w:rPr>
-                <w:rFonts w:ascii="Courier New" w:hAnsi="Courier New" w:cs="Courier New"/>
-              </w:rPr>
-              <w:t>str[</w:t>
-            </w:r>
-            <w:proofErr w:type="gramEnd"/>
-            <w:r>
-              <w:rPr>
-                <w:rFonts w:ascii="Courier New" w:hAnsi="Courier New" w:cs="Courier New"/>
-              </w:rPr>
-              <w:t>0:3]*n</w:t>
+              <w:t>def repeat_front (str, n):</w:t>
+            </w:r>
+          </w:p>
+          <w:p>
+            <w:r>
+              <w:rPr>
+                <w:rFonts w:ascii="Courier New" w:hAnsi="Courier New" w:cs="Courier New"/>
+              </w:rPr>
+              <w:t xml:space="preserve">  return str[0:3]*n</w:t>
             </w:r>
           </w:p>
         </w:tc>
@@ -1066,7 +725,6 @@
               </w:rPr>
               <w:t xml:space="preserve">Question </w:t>
             </w:r>
-            <w:proofErr w:type="gramStart"/>
             <w:r>
               <w:rPr>
                 <w:sz w:val="28"/>
@@ -1096,8 +754,6 @@
               </w:rPr>
               <w:t>[</w:t>
             </w:r>
-            <w:proofErr w:type="spellStart"/>
-            <w:proofErr w:type="gramEnd"/>
             <w:r>
               <w:rPr>
                 <w:rFonts w:ascii="Courier New" w:hAnsi="Courier New" w:cs="Courier New"/>
@@ -1114,7 +770,6 @@
               </w:rPr>
               <w:t>look</w:t>
             </w:r>
-            <w:proofErr w:type="spellEnd"/>
             <w:r>
               <w:rPr>
                 <w:rFonts w:ascii="Courier New" w:hAnsi="Courier New" w:cs="Courier New"/>
@@ -1139,27 +794,11 @@
                 <w:rFonts w:cstheme="minorHAnsi"/>
                 <w:color w:val="000000"/>
               </w:rPr>
-              <w:t xml:space="preserve">Given an array of </w:t>
-            </w:r>
-            <w:proofErr w:type="spellStart"/>
+              <w:t>Given an array of ints, return True if the sequence of numbers 1, 2, 3 appears in the array somewhere.</w:t>
+            </w:r>
             <w:r>
               <w:rPr>
                 <w:rFonts w:cstheme="minorHAnsi"/>
-                <w:color w:val="000000"/>
-              </w:rPr>
-              <w:t>ints</w:t>
-            </w:r>
-            <w:proofErr w:type="spellEnd"/>
-            <w:r>
-              <w:rPr>
-                <w:rFonts w:cstheme="minorHAnsi"/>
-                <w:color w:val="000000"/>
-              </w:rPr>
-              <w:t>, return True if the sequence of numbers 1, 2, 3 appears in the array somewhere.</w:t>
-            </w:r>
-            <w:r>
-              <w:rPr>
-                <w:rFonts w:cstheme="minorHAnsi"/>
               </w:rPr>
               <w:t xml:space="preserve"> </w:t>
             </w:r>
@@ -1171,7 +810,6 @@
                 <w:rFonts w:ascii="Courier New" w:hAnsi="Courier New" w:cs="Courier New"/>
               </w:rPr>
             </w:pPr>
-            <w:proofErr w:type="spellStart"/>
             <w:r>
               <w:rPr>
                 <w:rFonts w:ascii="Courier New" w:hAnsi="Courier New" w:cs="Courier New"/>
@@ -1190,7 +828,6 @@
               </w:rPr>
               <w:t>look</w:t>
             </w:r>
-            <w:proofErr w:type="spellEnd"/>
             <w:r>
               <w:rPr>
                 <w:rFonts w:ascii="Verdana" w:hAnsi="Verdana"/>
@@ -1212,7 +849,6 @@
               </w:rPr>
               <w:br/>
             </w:r>
-            <w:proofErr w:type="spellStart"/>
             <w:r>
               <w:rPr>
                 <w:rFonts w:ascii="Courier New" w:hAnsi="Courier New" w:cs="Courier New"/>
@@ -1227,7 +863,6 @@
               </w:rPr>
               <w:t>_</w:t>
             </w:r>
-            <w:proofErr w:type="gramStart"/>
             <w:r>
               <w:rPr>
                 <w:rFonts w:ascii="Courier New" w:hAnsi="Courier New" w:cs="Courier New"/>
@@ -1235,21 +870,12 @@
               </w:rPr>
               <w:t>look</w:t>
             </w:r>
-            <w:proofErr w:type="spellEnd"/>
-            <w:r>
-              <w:rPr>
-                <w:rFonts w:ascii="Courier New" w:hAnsi="Courier New" w:cs="Courier New"/>
-                <w:color w:val="000000"/>
-              </w:rPr>
-              <w:t>(</w:t>
-            </w:r>
-            <w:proofErr w:type="gramEnd"/>
-            <w:r>
-              <w:rPr>
-                <w:rFonts w:ascii="Courier New" w:hAnsi="Courier New" w:cs="Courier New"/>
-                <w:color w:val="000000"/>
-              </w:rPr>
-              <w:t>[1, 1, 2, 4, 1]) → False</w:t>
+            <w:r>
+              <w:rPr>
+                <w:rFonts w:ascii="Courier New" w:hAnsi="Courier New" w:cs="Courier New"/>
+                <w:color w:val="000000"/>
+              </w:rPr>
+              <w:t>([1, 1, 2, 4, 1]) → False</w:t>
             </w:r>
             <w:r>
               <w:rPr>
@@ -1257,13 +883,6 @@
                 <w:color w:val="000000"/>
               </w:rPr>
               <w:br/>
-            </w:r>
-            <w:proofErr w:type="spellStart"/>
-            <w:r>
-              <w:rPr>
-                <w:rFonts w:ascii="Courier New" w:hAnsi="Courier New" w:cs="Courier New"/>
-                <w:color w:val="000000"/>
-              </w:rPr>
               <w:t>array</w:t>
             </w:r>
             <w:r>
@@ -1280,7 +899,6 @@
               </w:rPr>
               <w:t>look</w:t>
             </w:r>
-            <w:proofErr w:type="spellEnd"/>
             <w:r>
               <w:rPr>
                 <w:rFonts w:ascii="Courier New" w:hAnsi="Courier New" w:cs="Courier New"/>
@@ -1316,14 +934,7 @@
               <w:rPr>
                 <w:rFonts w:ascii="Courier New" w:hAnsi="Courier New" w:cs="Courier New"/>
               </w:rPr>
-              <w:t xml:space="preserve">def </w:t>
-            </w:r>
-            <w:proofErr w:type="spellStart"/>
-            <w:r>
-              <w:rPr>
-                <w:rFonts w:ascii="Courier New" w:hAnsi="Courier New" w:cs="Courier New"/>
-              </w:rPr>
-              <w:t>array</w:t>
+              <w:t>def array</w:t>
             </w:r>
             <w:r>
               <w:rPr>
@@ -1337,26 +948,11 @@
               </w:rPr>
               <w:t>look</w:t>
             </w:r>
-            <w:proofErr w:type="spellEnd"/>
-            <w:r>
-              <w:rPr>
-                <w:rFonts w:ascii="Courier New" w:hAnsi="Courier New" w:cs="Courier New"/>
-              </w:rPr>
-              <w:t>(</w:t>
-            </w:r>
-            <w:proofErr w:type="spellStart"/>
-            <w:r>
-              <w:rPr>
-                <w:rFonts w:ascii="Courier New" w:hAnsi="Courier New" w:cs="Courier New"/>
-              </w:rPr>
-              <w:t>nums</w:t>
-            </w:r>
-            <w:proofErr w:type="spellEnd"/>
-            <w:r>
-              <w:rPr>
-                <w:rFonts w:ascii="Courier New" w:hAnsi="Courier New" w:cs="Courier New"/>
-              </w:rPr>
-              <w:t xml:space="preserve">): </w:t>
+            <w:r>
+              <w:rPr>
+                <w:rFonts w:ascii="Courier New" w:hAnsi="Courier New" w:cs="Courier New"/>
+              </w:rPr>
+              <w:t xml:space="preserve">(nums): </w:t>
             </w:r>
           </w:p>
         </w:tc>
@@ -1479,15 +1075,7 @@
                 <w:sz w:val="28"/>
                 <w:szCs w:val="28"/>
               </w:rPr>
-              <w:t xml:space="preserve">  </w:t>
-            </w:r>
-            <w:proofErr w:type="gramStart"/>
-            <w:r>
-              <w:rPr>
-                <w:sz w:val="28"/>
-                <w:szCs w:val="28"/>
-              </w:rPr>
-              <w:t xml:space="preserve">   </w:t>
+              <w:t xml:space="preserve">     </w:t>
             </w:r>
             <w:r>
               <w:rPr>
@@ -1497,8 +1085,6 @@
               </w:rPr>
               <w:t>[</w:t>
             </w:r>
-            <w:proofErr w:type="spellStart"/>
-            <w:proofErr w:type="gramEnd"/>
             <w:r>
               <w:rPr>
                 <w:rFonts w:ascii="Courier New" w:hAnsi="Courier New" w:cs="Courier New"/>
@@ -1523,7 +1109,6 @@
               </w:rPr>
               <w:t>match</w:t>
             </w:r>
-            <w:proofErr w:type="spellEnd"/>
             <w:r>
               <w:rPr>
                 <w:rFonts w:ascii="Courier New" w:hAnsi="Courier New" w:cs="Courier New"/>
@@ -1551,71 +1136,40 @@
                 <w:rFonts w:cstheme="minorHAnsi"/>
                 <w:color w:val="000000"/>
               </w:rPr>
-              <w:t>Given 2 strings, a and b, return the number of the positions where they contain the same length 2 substring. So "</w:t>
-            </w:r>
-            <w:proofErr w:type="spellStart"/>
+              <w:t>Given 2 strings, a and b, return the number of the positions where they contain the same length 2 substring. So "xxcaazz" and "xxbaaz" yields 3, since the "xx", "aa", and "az" substrings appear in the same place in both strings.</w:t>
+            </w:r>
             <w:r>
               <w:rPr>
                 <w:rFonts w:cstheme="minorHAnsi"/>
                 <w:color w:val="000000"/>
               </w:rPr>
-              <w:t>xxcaazz</w:t>
-            </w:r>
-            <w:proofErr w:type="spellEnd"/>
+              <w:br/>
+            </w:r>
             <w:r>
               <w:rPr>
                 <w:rFonts w:cstheme="minorHAnsi"/>
                 <w:color w:val="000000"/>
               </w:rPr>
-              <w:t>" and "</w:t>
-            </w:r>
-            <w:proofErr w:type="spellStart"/>
-            <w:r>
-              <w:rPr>
-                <w:rFonts w:cstheme="minorHAnsi"/>
-                <w:color w:val="000000"/>
-              </w:rPr>
-              <w:t>xxbaaz</w:t>
-            </w:r>
-            <w:proofErr w:type="spellEnd"/>
-            <w:r>
-              <w:rPr>
-                <w:rFonts w:cstheme="minorHAnsi"/>
-                <w:color w:val="000000"/>
-              </w:rPr>
-              <w:t>" yields 3, since the "xx", "aa", and "</w:t>
-            </w:r>
-            <w:proofErr w:type="spellStart"/>
-            <w:r>
-              <w:rPr>
-                <w:rFonts w:cstheme="minorHAnsi"/>
-                <w:color w:val="000000"/>
-              </w:rPr>
-              <w:t>az</w:t>
-            </w:r>
-            <w:proofErr w:type="spellEnd"/>
-            <w:r>
-              <w:rPr>
-                <w:rFonts w:cstheme="minorHAnsi"/>
-                <w:color w:val="000000"/>
-              </w:rPr>
-              <w:t>" substrings appear in the same place in both strings.</w:t>
-            </w:r>
-            <w:r>
-              <w:rPr>
-                <w:rFonts w:cstheme="minorHAnsi"/>
-                <w:color w:val="000000"/>
-              </w:rPr>
               <w:br/>
             </w:r>
             <w:r>
               <w:rPr>
-                <w:rFonts w:cstheme="minorHAnsi"/>
-                <w:color w:val="000000"/>
+                <w:rFonts w:ascii="Courier New" w:hAnsi="Courier New" w:cs="Courier New"/>
+              </w:rPr>
+              <w:t>text</w:t>
+            </w:r>
+            <w:r>
+              <w:rPr>
+                <w:rFonts w:ascii="Courier New" w:hAnsi="Courier New" w:cs="Courier New"/>
+              </w:rPr>
+              <w:t>_match('xxcaazz', 'xxbaaz') → 3</w:t>
+            </w:r>
+            <w:r>
+              <w:rPr>
+                <w:rFonts w:ascii="Courier New" w:hAnsi="Courier New" w:cs="Courier New"/>
               </w:rPr>
               <w:br/>
             </w:r>
-            <w:proofErr w:type="spellStart"/>
             <w:r>
               <w:rPr>
                 <w:rFonts w:ascii="Courier New" w:hAnsi="Courier New" w:cs="Courier New"/>
@@ -1626,56 +1180,7 @@
               <w:rPr>
                 <w:rFonts w:ascii="Courier New" w:hAnsi="Courier New" w:cs="Courier New"/>
               </w:rPr>
-              <w:t>_</w:t>
-            </w:r>
-            <w:proofErr w:type="gramStart"/>
-            <w:r>
-              <w:rPr>
-                <w:rFonts w:ascii="Courier New" w:hAnsi="Courier New" w:cs="Courier New"/>
-              </w:rPr>
-              <w:t>match</w:t>
-            </w:r>
-            <w:proofErr w:type="spellEnd"/>
-            <w:r>
-              <w:rPr>
-                <w:rFonts w:ascii="Courier New" w:hAnsi="Courier New" w:cs="Courier New"/>
-              </w:rPr>
-              <w:t>(</w:t>
-            </w:r>
-            <w:proofErr w:type="gramEnd"/>
-            <w:r>
-              <w:rPr>
-                <w:rFonts w:ascii="Courier New" w:hAnsi="Courier New" w:cs="Courier New"/>
-              </w:rPr>
-              <w:t>'</w:t>
-            </w:r>
-            <w:proofErr w:type="spellStart"/>
-            <w:r>
-              <w:rPr>
-                <w:rFonts w:ascii="Courier New" w:hAnsi="Courier New" w:cs="Courier New"/>
-              </w:rPr>
-              <w:t>xxcaazz</w:t>
-            </w:r>
-            <w:proofErr w:type="spellEnd"/>
-            <w:r>
-              <w:rPr>
-                <w:rFonts w:ascii="Courier New" w:hAnsi="Courier New" w:cs="Courier New"/>
-              </w:rPr>
-              <w:t>', '</w:t>
-            </w:r>
-            <w:proofErr w:type="spellStart"/>
-            <w:r>
-              <w:rPr>
-                <w:rFonts w:ascii="Courier New" w:hAnsi="Courier New" w:cs="Courier New"/>
-              </w:rPr>
-              <w:t>xxbaaz</w:t>
-            </w:r>
-            <w:proofErr w:type="spellEnd"/>
-            <w:r>
-              <w:rPr>
-                <w:rFonts w:ascii="Courier New" w:hAnsi="Courier New" w:cs="Courier New"/>
-              </w:rPr>
-              <w:t>') → 3</w:t>
+              <w:t>_match('abc', 'abc') → 2</w:t>
             </w:r>
             <w:r>
               <w:rPr>
@@ -1683,7 +1188,6 @@
               </w:rPr>
               <w:br/>
             </w:r>
-            <w:proofErr w:type="spellStart"/>
             <w:r>
               <w:rPr>
                 <w:rFonts w:ascii="Courier New" w:hAnsi="Courier New" w:cs="Courier New"/>
@@ -1694,96 +1198,7 @@
               <w:rPr>
                 <w:rFonts w:ascii="Courier New" w:hAnsi="Courier New" w:cs="Courier New"/>
               </w:rPr>
-              <w:t>_match</w:t>
-            </w:r>
-            <w:proofErr w:type="spellEnd"/>
-            <w:r>
-              <w:rPr>
-                <w:rFonts w:ascii="Courier New" w:hAnsi="Courier New" w:cs="Courier New"/>
-              </w:rPr>
-              <w:t>('</w:t>
-            </w:r>
-            <w:proofErr w:type="spellStart"/>
-            <w:r>
-              <w:rPr>
-                <w:rFonts w:ascii="Courier New" w:hAnsi="Courier New" w:cs="Courier New"/>
-              </w:rPr>
-              <w:t>abc</w:t>
-            </w:r>
-            <w:proofErr w:type="spellEnd"/>
-            <w:r>
-              <w:rPr>
-                <w:rFonts w:ascii="Courier New" w:hAnsi="Courier New" w:cs="Courier New"/>
-              </w:rPr>
-              <w:t>', '</w:t>
-            </w:r>
-            <w:proofErr w:type="spellStart"/>
-            <w:r>
-              <w:rPr>
-                <w:rFonts w:ascii="Courier New" w:hAnsi="Courier New" w:cs="Courier New"/>
-              </w:rPr>
-              <w:t>abc</w:t>
-            </w:r>
-            <w:proofErr w:type="spellEnd"/>
-            <w:r>
-              <w:rPr>
-                <w:rFonts w:ascii="Courier New" w:hAnsi="Courier New" w:cs="Courier New"/>
-              </w:rPr>
-              <w:t>') → 2</w:t>
-            </w:r>
-            <w:r>
-              <w:rPr>
-                <w:rFonts w:ascii="Courier New" w:hAnsi="Courier New" w:cs="Courier New"/>
-              </w:rPr>
-              <w:br/>
-            </w:r>
-            <w:proofErr w:type="spellStart"/>
-            <w:r>
-              <w:rPr>
-                <w:rFonts w:ascii="Courier New" w:hAnsi="Courier New" w:cs="Courier New"/>
-              </w:rPr>
-              <w:t>text</w:t>
-            </w:r>
-            <w:r>
-              <w:rPr>
-                <w:rFonts w:ascii="Courier New" w:hAnsi="Courier New" w:cs="Courier New"/>
-              </w:rPr>
-              <w:t>_match</w:t>
-            </w:r>
-            <w:proofErr w:type="spellEnd"/>
-            <w:r>
-              <w:rPr>
-                <w:rFonts w:ascii="Courier New" w:hAnsi="Courier New" w:cs="Courier New"/>
-              </w:rPr>
-              <w:t>('</w:t>
-            </w:r>
-            <w:proofErr w:type="spellStart"/>
-            <w:r>
-              <w:rPr>
-                <w:rFonts w:ascii="Courier New" w:hAnsi="Courier New" w:cs="Courier New"/>
-              </w:rPr>
-              <w:t>abc</w:t>
-            </w:r>
-            <w:proofErr w:type="spellEnd"/>
-            <w:r>
-              <w:rPr>
-                <w:rFonts w:ascii="Courier New" w:hAnsi="Courier New" w:cs="Courier New"/>
-              </w:rPr>
-              <w:t>', '</w:t>
-            </w:r>
-            <w:proofErr w:type="spellStart"/>
-            <w:r>
-              <w:rPr>
-                <w:rFonts w:ascii="Courier New" w:hAnsi="Courier New" w:cs="Courier New"/>
-              </w:rPr>
-              <w:t>axc</w:t>
-            </w:r>
-            <w:proofErr w:type="spellEnd"/>
-            <w:r>
-              <w:rPr>
-                <w:rFonts w:ascii="Courier New" w:hAnsi="Courier New" w:cs="Courier New"/>
-              </w:rPr>
-              <w:t>') → 0</w:t>
+              <w:t>_match('abc', 'axc') → 0</w:t>
             </w:r>
           </w:p>
           <w:p>
@@ -1816,7 +1231,6 @@
               </w:rPr>
               <w:t xml:space="preserve">def </w:t>
             </w:r>
-            <w:proofErr w:type="spellStart"/>
             <w:r>
               <w:rPr>
                 <w:rFonts w:ascii="Courier New" w:hAnsi="Courier New" w:cs="Courier New"/>
@@ -1835,7 +1249,6 @@
               </w:rPr>
               <w:t>match</w:t>
             </w:r>
-            <w:proofErr w:type="spellEnd"/>
             <w:r>
               <w:rPr>
                 <w:rFonts w:ascii="Courier New" w:hAnsi="Courier New" w:cs="Courier New"/>

</xml_diff>